<commit_message>
file with test cases was updated
</commit_message>
<xml_diff>
--- a/src/test/resources/docs/TestCases.docx
+++ b/src/test/resources/docs/TestCases.docx
@@ -191,29 +191,7 @@
           <w:szCs w:val="24"/>
           <w:lang w:val="ru-RU"/>
         </w:rPr>
-        <w:t xml:space="preserve"> </w:t>
-      </w:r>
-      <w:r>
-        <w:rPr>
-          <w:rFonts w:ascii="Arial" w:hAnsi="Arial"/>
-          <w:b/>
-          <w:bCs/>
-          <w:sz w:val="24"/>
-          <w:szCs w:val="24"/>
-          <w:lang w:val="ru-RU"/>
-        </w:rPr>
-        <w:t>заглавной</w:t>
-      </w:r>
-      <w:r>
-        <w:rPr>
-          <w:rFonts w:ascii="Arial" w:hAnsi="Arial"/>
-          <w:b/>
-          <w:bCs/>
-          <w:sz w:val="24"/>
-          <w:szCs w:val="24"/>
-          <w:lang w:val="ru-RU"/>
-        </w:rPr>
-        <w:t xml:space="preserve"> </w:t>
+        <w:t xml:space="preserve"> заглавной </w:t>
       </w:r>
       <w:r>
         <w:rPr>
@@ -396,6 +374,32 @@
           <w:lang w:val="ru-RU"/>
         </w:rPr>
         <w:t>верстку заглавной страницы</w:t>
+        <w:br/>
+        <w:t xml:space="preserve">-  </w:t>
+      </w:r>
+      <w:r>
+        <w:rPr>
+          <w:rFonts w:cs="Arial" w:ascii="Arial" w:hAnsi="Arial"/>
+          <w:b w:val="false"/>
+          <w:bCs w:val="false"/>
+          <w:color w:val="000000"/>
+          <w:sz w:val="24"/>
+          <w:szCs w:val="24"/>
+          <w:lang w:val="en-US"/>
+        </w:rPr>
+        <w:t xml:space="preserve">проверяем на скриншоте, что </w:t>
+      </w:r>
+      <w:r>
+        <w:rPr>
+          <w:rFonts w:cs="Arial" w:ascii="Arial" w:hAnsi="Arial"/>
+          <w:b w:val="false"/>
+          <w:bCs w:val="false"/>
+          <w:color w:val="000000"/>
+          <w:sz w:val="24"/>
+          <w:szCs w:val="24"/>
+          <w:lang w:val="ru-RU"/>
+        </w:rPr>
+        <w:t>логотип страницы соответствует ранее сохраненному эталону;</w:t>
       </w:r>
     </w:p>
     <w:p>
@@ -437,31 +441,7 @@
           <w:szCs w:val="24"/>
           <w:lang w:val="ru-RU"/>
         </w:rPr>
-        <w:t>все основные элементы расположены на странице в определенном порядке, сравнивая результат с эталон</w:t>
-      </w:r>
-      <w:r>
-        <w:rPr>
-          <w:rFonts w:cs="Arial" w:ascii="Arial" w:hAnsi="Arial"/>
-          <w:b w:val="false"/>
-          <w:bCs w:val="false"/>
-          <w:color w:val="000000"/>
-          <w:sz w:val="24"/>
-          <w:szCs w:val="24"/>
-          <w:lang w:val="ru-RU"/>
-        </w:rPr>
-        <w:t>ом</w:t>
-      </w:r>
-      <w:r>
-        <w:rPr>
-          <w:rFonts w:cs="Arial" w:ascii="Arial" w:hAnsi="Arial"/>
-          <w:b w:val="false"/>
-          <w:bCs w:val="false"/>
-          <w:color w:val="000000"/>
-          <w:sz w:val="24"/>
-          <w:szCs w:val="24"/>
-          <w:lang w:val="ru-RU"/>
-        </w:rPr>
-        <w:t>, сделанным ранее;</w:t>
+        <w:t>все основные элементы расположены на странице в определенном порядке, сравнивая результат с эталоном, сделанным ранее;</w:t>
       </w:r>
     </w:p>
     <w:sectPr>

</xml_diff>

<commit_message>
few more amendments were made
</commit_message>
<xml_diff>
--- a/src/test/resources/docs/TestCases.docx
+++ b/src/test/resources/docs/TestCases.docx
@@ -180,7 +180,29 @@
           <w:szCs w:val="24"/>
           <w:lang w:val="en-US"/>
         </w:rPr>
-        <w:t xml:space="preserve"> основные элементы</w:t>
+        <w:t xml:space="preserve"> </w:t>
+      </w:r>
+      <w:r>
+        <w:rPr>
+          <w:rFonts w:ascii="Arial" w:hAnsi="Arial"/>
+          <w:b/>
+          <w:bCs/>
+          <w:sz w:val="24"/>
+          <w:szCs w:val="24"/>
+          <w:lang w:val="ru-RU"/>
+        </w:rPr>
+        <w:t xml:space="preserve">все </w:t>
+      </w:r>
+      <w:r>
+        <w:rPr>
+          <w:rFonts w:ascii="Arial" w:hAnsi="Arial"/>
+          <w:b/>
+          <w:bCs/>
+          <w:sz w:val="24"/>
+          <w:szCs w:val="24"/>
+          <w:lang w:val="en-US"/>
+        </w:rPr>
+        <w:t>основные элементы</w:t>
       </w:r>
       <w:r>
         <w:rPr>
@@ -233,19 +255,19 @@
           <w:szCs w:val="24"/>
           <w:lang w:val="en-US"/>
         </w:rPr>
-        <w:t xml:space="preserve">проверяем на скриншоте, что </w:t>
-      </w:r>
-      <w:r>
-        <w:rPr>
-          <w:rFonts w:cs="Arial" w:ascii="Arial" w:hAnsi="Arial"/>
-          <w:b w:val="false"/>
-          <w:bCs w:val="false"/>
-          <w:color w:val="000000"/>
-          <w:sz w:val="24"/>
-          <w:szCs w:val="24"/>
-          <w:lang w:val="ru-RU"/>
-        </w:rPr>
-        <w:t>все основные элементы отобрпажаются на странице (логотип, текстовые поля, иконки, кнопки);</w:t>
+        <w:t xml:space="preserve">проверяем, что </w:t>
+      </w:r>
+      <w:r>
+        <w:rPr>
+          <w:rFonts w:cs="Arial" w:ascii="Arial" w:hAnsi="Arial"/>
+          <w:b w:val="false"/>
+          <w:bCs w:val="false"/>
+          <w:color w:val="000000"/>
+          <w:sz w:val="24"/>
+          <w:szCs w:val="24"/>
+          <w:lang w:val="ru-RU"/>
+        </w:rPr>
+        <w:t>все основные элементы отображаются на странице (логотип, текстовые поля, иконки, кнопки);</w:t>
       </w:r>
     </w:p>
     <w:p>

</xml_diff>